<commit_message>
Erklärungen zu 8.3 hinzugefügt
</commit_message>
<xml_diff>
--- a/Blatt8/Blatt8_3_1_a.docx
+++ b/Blatt8/Blatt8_3_1_a.docx
@@ -85,8 +85,6 @@
       <w:r>
         <w:t xml:space="preserve"> wird schneller  voll und der Empfänger teilt dies dem Sender mit. </w:t>
       </w:r>
-      <w:bookmarkStart w:id="1" w:name="_GoBack"/>
-      <w:bookmarkEnd w:id="1"/>
     </w:p>
     <w:p/>
     <w:p/>
@@ -634,7 +632,10 @@
       </w:r>
       <w:proofErr w:type="gramEnd"/>
       <w:r>
-        <w:t xml:space="preserve"> 15kB hinausgehen.  </w:t>
+        <w:t xml:space="preserve"> 15kB hinausgehen</w:t>
+      </w:r>
+      <w:r>
+        <w:t xml:space="preserve"> und die Verzögerung hat bei einer so geringen Datenrate keine Auswirkung mehr. </w:t>
       </w:r>
     </w:p>
     <w:p>
@@ -676,11 +677,18 @@
     </w:p>
     <w:p>
       <w:r>
-        <w:t>Erklärung: ACKs gehen mit einer Wahrsc</w:t>
-      </w:r>
-      <w:r>
-        <w:t>heinlichkeit von 10 % verloren d.h. der Sende</w:t>
-      </w:r>
+        <w:t xml:space="preserve">   Pakete werden von höheren ACKs mitbestätigt. Deswegen hat der Verlust keine Auswirkung. </w:t>
+      </w:r>
+    </w:p>
+    <w:p/>
+    <w:p/>
+    <w:p/>
+    <w:p>
+      <w:r>
+        <w:t xml:space="preserve">f) </w:t>
+      </w:r>
+      <w:bookmarkStart w:id="1" w:name="_GoBack"/>
+      <w:bookmarkEnd w:id="1"/>
     </w:p>
     <w:sectPr>
       <w:headerReference w:type="even" r:id="rId8"/>
@@ -3602,7 +3610,7 @@
 </file>
 
 <file path=customXml/itemProps1.xml><?xml version="1.0" encoding="utf-8"?>
-<ds:datastoreItem xmlns:ds="http://schemas.openxmlformats.org/officeDocument/2006/customXml" ds:itemID="{AD21BAC8-B876-44EA-B4FC-D0986F320B7E}">
+<ds:datastoreItem xmlns:ds="http://schemas.openxmlformats.org/officeDocument/2006/customXml" ds:itemID="{378FF73F-D173-40B1-B38C-2E8DBCB6A4D1}">
   <ds:schemaRefs>
     <ds:schemaRef ds:uri="http://schemas.openxmlformats.org/officeDocument/2006/bibliography"/>
   </ds:schemaRefs>

</xml_diff>